<commit_message>
update intro et conclu
</commit_message>
<xml_diff>
--- a/HaniniSamiaRésuméTFE.docx
+++ b/HaniniSamiaRésuméTFE.docx
@@ -42,7 +42,6 @@
           <w:u w:val="single"/>
         </w:rPr>
       </w:pPr>
-      <w:proofErr w:type="spellStart"/>
       <w:r>
         <w:rPr>
           <w:b/>
@@ -51,9 +50,8 @@
           <w:iCs/>
           <w:u w:val="single"/>
         </w:rPr>
-        <w:t>CoucouAI</w:t>
-      </w:r>
-      <w:proofErr w:type="spellEnd"/>
+        <w:t xml:space="preserve">CoucouAI : </w:t>
+      </w:r>
       <w:r>
         <w:rPr>
           <w:b/>
@@ -62,7 +60,7 @@
           <w:iCs/>
           <w:u w:val="single"/>
         </w:rPr>
-        <w:t xml:space="preserve"> : </w:t>
+        <w:t xml:space="preserve">La </w:t>
       </w:r>
       <w:r>
         <w:rPr>
@@ -72,7 +70,7 @@
           <w:iCs/>
           <w:u w:val="single"/>
         </w:rPr>
-        <w:t xml:space="preserve">La </w:t>
+        <w:t xml:space="preserve">surveillance </w:t>
       </w:r>
       <w:r>
         <w:rPr>
@@ -82,7 +80,7 @@
           <w:iCs/>
           <w:u w:val="single"/>
         </w:rPr>
-        <w:t xml:space="preserve">surveillance </w:t>
+        <w:t>intelligente</w:t>
       </w:r>
       <w:r>
         <w:rPr>
@@ -92,7 +90,7 @@
           <w:iCs/>
           <w:u w:val="single"/>
         </w:rPr>
-        <w:t>intelligente</w:t>
+        <w:t xml:space="preserve"> pour </w:t>
       </w:r>
       <w:r>
         <w:rPr>
@@ -102,7 +100,7 @@
           <w:iCs/>
           <w:u w:val="single"/>
         </w:rPr>
-        <w:t xml:space="preserve"> pour </w:t>
+        <w:t>soutenir</w:t>
       </w:r>
       <w:r>
         <w:rPr>
@@ -112,7 +110,7 @@
           <w:iCs/>
           <w:u w:val="single"/>
         </w:rPr>
-        <w:t>soutenir</w:t>
+        <w:t xml:space="preserve"> les </w:t>
       </w:r>
       <w:r>
         <w:rPr>
@@ -122,7 +120,7 @@
           <w:iCs/>
           <w:u w:val="single"/>
         </w:rPr>
-        <w:t xml:space="preserve"> les </w:t>
+        <w:t>éleveurs</w:t>
       </w:r>
       <w:r>
         <w:rPr>
@@ -132,7 +130,7 @@
           <w:iCs/>
           <w:u w:val="single"/>
         </w:rPr>
-        <w:t>éleveurs</w:t>
+        <w:t xml:space="preserve"> dans </w:t>
       </w:r>
       <w:r>
         <w:rPr>
@@ -142,7 +140,7 @@
           <w:iCs/>
           <w:u w:val="single"/>
         </w:rPr>
-        <w:t xml:space="preserve"> dans </w:t>
+        <w:t xml:space="preserve">la </w:t>
       </w:r>
       <w:r>
         <w:rPr>
@@ -152,7 +150,7 @@
           <w:iCs/>
           <w:u w:val="single"/>
         </w:rPr>
-        <w:t xml:space="preserve">la </w:t>
+        <w:t>pr</w:t>
       </w:r>
       <w:r>
         <w:rPr>
@@ -162,7 +160,7 @@
           <w:iCs/>
           <w:u w:val="single"/>
         </w:rPr>
-        <w:t>pr</w:t>
+        <w:t>éservatio</w:t>
       </w:r>
       <w:r>
         <w:rPr>
@@ -172,7 +170,7 @@
           <w:iCs/>
           <w:u w:val="single"/>
         </w:rPr>
-        <w:t>éservatio</w:t>
+        <w:t xml:space="preserve">n </w:t>
       </w:r>
       <w:r>
         <w:rPr>
@@ -182,7 +180,7 @@
           <w:iCs/>
           <w:u w:val="single"/>
         </w:rPr>
-        <w:t xml:space="preserve">n </w:t>
+        <w:t>d</w:t>
       </w:r>
       <w:r>
         <w:rPr>
@@ -192,7 +190,7 @@
           <w:iCs/>
           <w:u w:val="single"/>
         </w:rPr>
-        <w:t>d</w:t>
+        <w:t>e</w:t>
       </w:r>
       <w:r>
         <w:rPr>
@@ -202,7 +200,7 @@
           <w:iCs/>
           <w:u w:val="single"/>
         </w:rPr>
-        <w:t>e</w:t>
+        <w:t xml:space="preserve">s </w:t>
       </w:r>
       <w:r>
         <w:rPr>
@@ -212,7 +210,7 @@
           <w:iCs/>
           <w:u w:val="single"/>
         </w:rPr>
-        <w:t xml:space="preserve">s </w:t>
+        <w:t xml:space="preserve">espèces </w:t>
       </w:r>
       <w:r>
         <w:rPr>
@@ -222,7 +220,7 @@
           <w:iCs/>
           <w:u w:val="single"/>
         </w:rPr>
-        <w:t xml:space="preserve">espèces </w:t>
+        <w:t>menacé</w:t>
       </w:r>
       <w:r>
         <w:rPr>
@@ -232,7 +230,7 @@
           <w:iCs/>
           <w:u w:val="single"/>
         </w:rPr>
-        <w:t>menacé</w:t>
+        <w:t>e</w:t>
       </w:r>
       <w:r>
         <w:rPr>
@@ -242,16 +240,6 @@
           <w:iCs/>
           <w:u w:val="single"/>
         </w:rPr>
-        <w:t>e</w:t>
-      </w:r>
-      <w:r>
-        <w:rPr>
-          <w:b/>
-          <w:bCs/>
-          <w:i/>
-          <w:iCs/>
-          <w:u w:val="single"/>
-        </w:rPr>
         <w:t>s</w:t>
       </w:r>
     </w:p>
@@ -266,49 +254,7 @@
         <w:rPr>
           <w:rFonts w:cs="Times New Roman"/>
         </w:rPr>
-        <w:t xml:space="preserve">J’ai eu l’opportunité d’effectuer mon stage au </w:t>
-      </w:r>
-      <w:proofErr w:type="spellStart"/>
-      <w:r>
-        <w:rPr>
-          <w:rFonts w:cs="Times New Roman"/>
-        </w:rPr>
-        <w:t>Meet</w:t>
-      </w:r>
-      <w:proofErr w:type="spellEnd"/>
-      <w:r>
-        <w:rPr>
-          <w:rFonts w:cs="Times New Roman"/>
-        </w:rPr>
-        <w:t xml:space="preserve"> </w:t>
-      </w:r>
-      <w:proofErr w:type="spellStart"/>
-      <w:r>
-        <w:rPr>
-          <w:rFonts w:cs="Times New Roman"/>
-        </w:rPr>
-        <w:t>Innovate</w:t>
-      </w:r>
-      <w:proofErr w:type="spellEnd"/>
-      <w:r>
-        <w:rPr>
-          <w:rFonts w:cs="Times New Roman"/>
-        </w:rPr>
-        <w:t xml:space="preserve"> </w:t>
-      </w:r>
-      <w:proofErr w:type="spellStart"/>
-      <w:r>
-        <w:rPr>
-          <w:rFonts w:cs="Times New Roman"/>
-        </w:rPr>
-        <w:t>Create</w:t>
-      </w:r>
-      <w:proofErr w:type="spellEnd"/>
-      <w:r>
-        <w:rPr>
-          <w:rFonts w:cs="Times New Roman"/>
-        </w:rPr>
-        <w:t xml:space="preserve"> </w:t>
+        <w:t xml:space="preserve">J’ai eu l’opportunité d’effectuer mon stage au Meet Innovate Create </w:t>
       </w:r>
       <w:r>
         <w:rPr>
@@ -433,7 +379,10 @@
         </w:rPr>
       </w:pPr>
       <w:r>
-        <w:t>Suivant la pratique habituelle au MIC</w:t>
+        <w:t xml:space="preserve">Suivant la pratique habituelle </w:t>
+      </w:r>
+      <w:r>
+        <w:t>au MIC</w:t>
       </w:r>
       <w:r>
         <w:t xml:space="preserve">, </w:t>
@@ -510,21 +459,7 @@
         <w:rPr>
           <w:rFonts w:cs="Times New Roman"/>
         </w:rPr>
-        <w:t xml:space="preserve">Le projet </w:t>
-      </w:r>
-      <w:proofErr w:type="spellStart"/>
-      <w:r>
-        <w:rPr>
-          <w:rFonts w:cs="Times New Roman"/>
-        </w:rPr>
-        <w:t>CoucouAI</w:t>
-      </w:r>
-      <w:proofErr w:type="spellEnd"/>
-      <w:r>
-        <w:rPr>
-          <w:rFonts w:cs="Times New Roman"/>
-        </w:rPr>
-        <w:t xml:space="preserve"> </w:t>
+        <w:t xml:space="preserve">Le projet CoucouAI </w:t>
       </w:r>
       <w:r>
         <w:rPr>
@@ -672,7 +607,19 @@
         <w:rPr>
           <w:rFonts w:cs="Times New Roman"/>
         </w:rPr>
-        <w:t>la méthode Agile Scrum a été employée afin de rythmer nos phases de développement.  D</w:t>
+        <w:t>la méthode Agile Scrum a été employée afin de rythmer nos phases de développement.</w:t>
+      </w:r>
+      <w:r>
+        <w:rPr>
+          <w:rFonts w:cs="Times New Roman"/>
+        </w:rPr>
+        <w:t xml:space="preserve"> </w:t>
+      </w:r>
+      <w:r>
+        <w:rPr>
+          <w:rFonts w:cs="Times New Roman"/>
+        </w:rPr>
+        <w:t>D</w:t>
       </w:r>
       <w:r>
         <w:rPr>
@@ -702,35 +649,7 @@
         <w:rPr>
           <w:rFonts w:cs="Times New Roman"/>
         </w:rPr>
-        <w:t xml:space="preserve">, </w:t>
-      </w:r>
-      <w:proofErr w:type="spellStart"/>
-      <w:r>
-        <w:rPr>
-          <w:rFonts w:cs="Times New Roman"/>
-        </w:rPr>
-        <w:t>TypeScript</w:t>
-      </w:r>
-      <w:proofErr w:type="spellEnd"/>
-      <w:r>
-        <w:rPr>
-          <w:rFonts w:cs="Times New Roman"/>
-        </w:rPr>
-        <w:t xml:space="preserve">, les services Azure ou encore </w:t>
-      </w:r>
-      <w:proofErr w:type="spellStart"/>
-      <w:r>
-        <w:rPr>
-          <w:rFonts w:cs="Times New Roman"/>
-        </w:rPr>
-        <w:t>TensorFlow</w:t>
-      </w:r>
-      <w:proofErr w:type="spellEnd"/>
-      <w:r>
-        <w:rPr>
-          <w:rFonts w:cs="Times New Roman"/>
-        </w:rPr>
-        <w:t xml:space="preserve"> Lite</w:t>
+        <w:t>, TypeScript, les services Azure ou encore TensorFlow Lite</w:t>
       </w:r>
       <w:r>
         <w:rPr>
@@ -754,21 +673,7 @@
           <w:sz w:val="28"/>
           <w:szCs w:val="28"/>
         </w:rPr>
-        <w:t xml:space="preserve">En conclusion, cette </w:t>
-      </w:r>
-      <w:r>
-        <w:rPr>
-          <w:sz w:val="28"/>
-          <w:szCs w:val="28"/>
-        </w:rPr>
-        <w:t>expérience</w:t>
-      </w:r>
-      <w:r>
-        <w:rPr>
-          <w:sz w:val="28"/>
-          <w:szCs w:val="28"/>
-        </w:rPr>
-        <w:t xml:space="preserve"> a </w:t>
+        <w:t xml:space="preserve">En conclusion, cette expérience a </w:t>
       </w:r>
       <w:r>
         <w:rPr>
@@ -782,14 +687,7 @@
           <w:sz w:val="28"/>
           <w:szCs w:val="28"/>
         </w:rPr>
-        <w:t>té</w:t>
-      </w:r>
-      <w:r>
-        <w:rPr>
-          <w:sz w:val="28"/>
-          <w:szCs w:val="28"/>
-        </w:rPr>
-        <w:t xml:space="preserve"> exceptionnelle </w:t>
+        <w:t xml:space="preserve">té exceptionnelle </w:t>
       </w:r>
       <w:r>
         <w:rPr>
@@ -803,49 +701,14 @@
           <w:sz w:val="28"/>
           <w:szCs w:val="28"/>
         </w:rPr>
-        <w:t xml:space="preserve">. J’ai </w:t>
-      </w:r>
-      <w:r>
-        <w:rPr>
-          <w:sz w:val="28"/>
-          <w:szCs w:val="28"/>
-        </w:rPr>
-        <w:t>développé</w:t>
-      </w:r>
-      <w:r>
-        <w:rPr>
-          <w:sz w:val="28"/>
-          <w:szCs w:val="28"/>
-        </w:rPr>
-        <w:t xml:space="preserve">́ de nombreuses </w:t>
-      </w:r>
-      <w:r>
-        <w:rPr>
-          <w:sz w:val="28"/>
-          <w:szCs w:val="28"/>
-        </w:rPr>
-        <w:t>compétences</w:t>
-      </w:r>
-      <w:r>
-        <w:rPr>
-          <w:sz w:val="28"/>
-          <w:szCs w:val="28"/>
-        </w:rPr>
-        <w:t xml:space="preserve"> et trouvé ma voie dans un domaine qui me passionne. </w:t>
-      </w:r>
-      <w:r>
-        <w:rPr>
-          <w:sz w:val="28"/>
-          <w:szCs w:val="28"/>
-        </w:rPr>
-        <w:t>N</w:t>
-      </w:r>
-      <w:r>
-        <w:rPr>
-          <w:sz w:val="28"/>
-          <w:szCs w:val="28"/>
-        </w:rPr>
-        <w:t>ous</w:t>
+        <w:t xml:space="preserve">. J’ai développé de nombreuses compétences et trouvé ma voie dans un domaine qui me passionne. </w:t>
+      </w:r>
+      <w:r>
+        <w:rPr>
+          <w:sz w:val="28"/>
+          <w:szCs w:val="28"/>
+        </w:rPr>
+        <w:t>Au terme du stage, nous</w:t>
       </w:r>
       <w:r>
         <w:rPr>
@@ -1207,19 +1070,11 @@
       </w:rPr>
       <w:t xml:space="preserve"> : </w:t>
     </w:r>
-    <w:proofErr w:type="spellStart"/>
     <w:r>
       <w:rPr>
         <w:sz w:val="22"/>
       </w:rPr>
-      <w:t>Hanini</w:t>
-    </w:r>
-    <w:proofErr w:type="spellEnd"/>
-    <w:r>
-      <w:rPr>
-        <w:sz w:val="22"/>
-      </w:rPr>
-      <w:t xml:space="preserve"> Samia</w:t>
+      <w:t>Hanini Samia</w:t>
     </w:r>
   </w:p>
   <w:p>

</xml_diff>